<commit_message>
Updated the table of content
</commit_message>
<xml_diff>
--- a/doc/ATHENAIntroduction.docx
+++ b/doc/ATHENAIntroduction.docx
@@ -7538,10 +7538,12 @@
         <w:rPr>
           <w:b w:val="0"/>
           <w:noProof/>
-        </w:rPr>
-      </w:pPr>
-      <w:r>
-        <w:rPr>
+          <w:lang w:eastAsia="zh-TW"/>
+        </w:rPr>
+      </w:pPr>
+      <w:r>
+        <w:rPr>
+          <w:b w:val="0"/>
           <w:caps/>
           <w:sz w:val="20"/>
           <w:szCs w:val="20"/>
@@ -7549,14 +7551,21 @@
         <w:fldChar w:fldCharType="begin"/>
       </w:r>
       <w:r>
-        <w:instrText xml:space="preserve"> TOC \o "1-3" </w:instrText>
-      </w:r>
-      <w:r>
-        <w:rPr>
+        <w:rPr>
+          <w:b w:val="0"/>
           <w:caps/>
           <w:sz w:val="20"/>
           <w:szCs w:val="20"/>
         </w:rPr>
+        <w:instrText xml:space="preserve"> TOC \o "1-3" </w:instrText>
+      </w:r>
+      <w:r>
+        <w:rPr>
+          <w:b w:val="0"/>
+          <w:caps/>
+          <w:sz w:val="20"/>
+          <w:szCs w:val="20"/>
+        </w:rPr>
         <w:fldChar w:fldCharType="separate"/>
       </w:r>
       <w:r>
@@ -7588,7 +7597,7 @@
         <w:rPr>
           <w:noProof/>
         </w:rPr>
-        <w:instrText xml:space="preserve"> PAGEREF _Toc236758042 \h </w:instrText>
+        <w:instrText xml:space="preserve"> PAGEREF _Toc75469659 \h </w:instrText>
       </w:r>
       <w:r>
         <w:rPr>
@@ -7625,6 +7634,7 @@
           <w:noProof/>
           <w:sz w:val="24"/>
           <w:szCs w:val="24"/>
+          <w:lang w:eastAsia="zh-TW"/>
         </w:rPr>
       </w:pPr>
       <w:r>
@@ -7649,7 +7659,7 @@
         <w:rPr>
           <w:noProof/>
         </w:rPr>
-        <w:instrText xml:space="preserve"> PAGEREF _Toc236758043 \h </w:instrText>
+        <w:instrText xml:space="preserve"> PAGEREF _Toc75469660 \h </w:instrText>
       </w:r>
       <w:r>
         <w:rPr>
@@ -7685,6 +7695,7 @@
           <w:noProof/>
           <w:sz w:val="24"/>
           <w:szCs w:val="24"/>
+          <w:lang w:eastAsia="zh-TW"/>
         </w:rPr>
       </w:pPr>
       <w:r>
@@ -7716,7 +7727,7 @@
         <w:rPr>
           <w:noProof/>
         </w:rPr>
-        <w:instrText xml:space="preserve"> PAGEREF _Toc236758044 \h </w:instrText>
+        <w:instrText xml:space="preserve"> PAGEREF _Toc75469661 \h </w:instrText>
       </w:r>
       <w:r>
         <w:rPr>
@@ -7752,6 +7763,7 @@
           <w:noProof/>
           <w:sz w:val="24"/>
           <w:szCs w:val="24"/>
+          <w:lang w:eastAsia="zh-TW"/>
         </w:rPr>
       </w:pPr>
       <w:r>
@@ -7783,7 +7795,7 @@
         <w:rPr>
           <w:noProof/>
         </w:rPr>
-        <w:instrText xml:space="preserve"> PAGEREF _Toc236758045 \h </w:instrText>
+        <w:instrText xml:space="preserve"> PAGEREF _Toc75469662 \h </w:instrText>
       </w:r>
       <w:r>
         <w:rPr>
@@ -7819,6 +7831,7 @@
           <w:noProof/>
           <w:sz w:val="24"/>
           <w:szCs w:val="24"/>
+          <w:lang w:eastAsia="zh-TW"/>
         </w:rPr>
       </w:pPr>
       <w:r>
@@ -7850,7 +7863,7 @@
         <w:rPr>
           <w:noProof/>
         </w:rPr>
-        <w:instrText xml:space="preserve"> PAGEREF _Toc236758046 \h </w:instrText>
+        <w:instrText xml:space="preserve"> PAGEREF _Toc75469663 \h </w:instrText>
       </w:r>
       <w:r>
         <w:rPr>
@@ -7868,6 +7881,73 @@
           <w:noProof/>
         </w:rPr>
         <w:t>6</w:t>
+      </w:r>
+      <w:r>
+        <w:rPr>
+          <w:noProof/>
+        </w:rPr>
+        <w:fldChar w:fldCharType="end"/>
+      </w:r>
+    </w:p>
+    <w:p>
+      <w:pPr>
+        <w:pStyle w:val="TOC1"/>
+        <w:tabs>
+          <w:tab w:val="right" w:leader="dot" w:pos="9350"/>
+        </w:tabs>
+        <w:rPr>
+          <w:b w:val="0"/>
+          <w:noProof/>
+          <w:lang w:eastAsia="zh-TW"/>
+        </w:rPr>
+      </w:pPr>
+      <w:r>
+        <w:rPr>
+          <w:rFonts w:ascii="Times New Roman Bold" w:hAnsi="Times New Roman Bold"/>
+          <w:noProof/>
+        </w:rPr>
+        <w:t>II.</w:t>
+      </w:r>
+      <w:r>
+        <w:rPr>
+          <w:noProof/>
+        </w:rPr>
+        <w:t xml:space="preserve"> ATHENA-CDS Functions and Architecture</w:t>
+      </w:r>
+      <w:r>
+        <w:rPr>
+          <w:noProof/>
+        </w:rPr>
+        <w:tab/>
+      </w:r>
+      <w:r>
+        <w:rPr>
+          <w:noProof/>
+        </w:rPr>
+        <w:fldChar w:fldCharType="begin"/>
+      </w:r>
+      <w:r>
+        <w:rPr>
+          <w:noProof/>
+        </w:rPr>
+        <w:instrText xml:space="preserve"> PAGEREF _Toc75469664 \h </w:instrText>
+      </w:r>
+      <w:r>
+        <w:rPr>
+          <w:noProof/>
+        </w:rPr>
+      </w:r>
+      <w:r>
+        <w:rPr>
+          <w:noProof/>
+        </w:rPr>
+        <w:fldChar w:fldCharType="separate"/>
+      </w:r>
+      <w:r>
+        <w:rPr>
+          <w:noProof/>
+        </w:rPr>
+        <w:t>8</w:t>
       </w:r>
       <w:r>
         <w:rPr>
@@ -7886,13 +7966,14 @@
           <w:noProof/>
           <w:sz w:val="24"/>
           <w:szCs w:val="24"/>
-        </w:rPr>
-      </w:pPr>
-      <w:r>
-        <w:rPr>
-          <w:noProof/>
-        </w:rPr>
-        <w:t>I.2. About This Guide: Purpose and Intended Audience</w:t>
+          <w:lang w:eastAsia="zh-TW"/>
+        </w:rPr>
+      </w:pPr>
+      <w:r>
+        <w:rPr>
+          <w:noProof/>
+        </w:rPr>
+        <w:t>II.1. System Functions and Display</w:t>
       </w:r>
       <w:r>
         <w:rPr>
@@ -7910,7 +7991,7 @@
         <w:rPr>
           <w:noProof/>
         </w:rPr>
-        <w:instrText xml:space="preserve"> PAGEREF _Toc236758047 \h </w:instrText>
+        <w:instrText xml:space="preserve"> PAGEREF _Toc75469665 \h </w:instrText>
       </w:r>
       <w:r>
         <w:rPr>
@@ -7927,7 +8008,673 @@
         <w:rPr>
           <w:noProof/>
         </w:rPr>
-        <w:t>7</w:t>
+        <w:t>8</w:t>
+      </w:r>
+      <w:r>
+        <w:rPr>
+          <w:noProof/>
+        </w:rPr>
+        <w:fldChar w:fldCharType="end"/>
+      </w:r>
+    </w:p>
+    <w:p>
+      <w:pPr>
+        <w:pStyle w:val="TOC3"/>
+        <w:tabs>
+          <w:tab w:val="right" w:leader="dot" w:pos="9350"/>
+        </w:tabs>
+        <w:rPr>
+          <w:noProof/>
+          <w:sz w:val="24"/>
+          <w:szCs w:val="24"/>
+          <w:lang w:eastAsia="zh-TW"/>
+        </w:rPr>
+      </w:pPr>
+      <w:r>
+        <w:rPr>
+          <w:rFonts w:cs="Times New Roman"/>
+          <w:noProof/>
+        </w:rPr>
+        <w:t>II.1.1.</w:t>
+      </w:r>
+      <w:r>
+        <w:rPr>
+          <w:noProof/>
+        </w:rPr>
+        <w:t xml:space="preserve"> Recommendations Tab</w:t>
+      </w:r>
+      <w:r>
+        <w:rPr>
+          <w:noProof/>
+        </w:rPr>
+        <w:tab/>
+      </w:r>
+      <w:r>
+        <w:rPr>
+          <w:noProof/>
+        </w:rPr>
+        <w:fldChar w:fldCharType="begin"/>
+      </w:r>
+      <w:r>
+        <w:rPr>
+          <w:noProof/>
+        </w:rPr>
+        <w:instrText xml:space="preserve"> PAGEREF _Toc75469666 \h </w:instrText>
+      </w:r>
+      <w:r>
+        <w:rPr>
+          <w:noProof/>
+        </w:rPr>
+      </w:r>
+      <w:r>
+        <w:rPr>
+          <w:noProof/>
+        </w:rPr>
+        <w:fldChar w:fldCharType="separate"/>
+      </w:r>
+      <w:r>
+        <w:rPr>
+          <w:noProof/>
+        </w:rPr>
+        <w:t>9</w:t>
+      </w:r>
+      <w:r>
+        <w:rPr>
+          <w:noProof/>
+        </w:rPr>
+        <w:fldChar w:fldCharType="end"/>
+      </w:r>
+    </w:p>
+    <w:p>
+      <w:pPr>
+        <w:pStyle w:val="TOC3"/>
+        <w:tabs>
+          <w:tab w:val="right" w:leader="dot" w:pos="9350"/>
+        </w:tabs>
+        <w:rPr>
+          <w:noProof/>
+          <w:sz w:val="24"/>
+          <w:szCs w:val="24"/>
+          <w:lang w:eastAsia="zh-TW"/>
+        </w:rPr>
+      </w:pPr>
+      <w:r>
+        <w:rPr>
+          <w:rFonts w:cs="Times New Roman"/>
+          <w:noProof/>
+        </w:rPr>
+        <w:t>II.1.2.</w:t>
+      </w:r>
+      <w:r>
+        <w:rPr>
+          <w:noProof/>
+        </w:rPr>
+        <w:t xml:space="preserve"> Precautions and Assumptions Tabs</w:t>
+      </w:r>
+      <w:r>
+        <w:rPr>
+          <w:noProof/>
+        </w:rPr>
+        <w:tab/>
+      </w:r>
+      <w:r>
+        <w:rPr>
+          <w:noProof/>
+        </w:rPr>
+        <w:fldChar w:fldCharType="begin"/>
+      </w:r>
+      <w:r>
+        <w:rPr>
+          <w:noProof/>
+        </w:rPr>
+        <w:instrText xml:space="preserve"> PAGEREF _Toc75469667 \h </w:instrText>
+      </w:r>
+      <w:r>
+        <w:rPr>
+          <w:noProof/>
+        </w:rPr>
+      </w:r>
+      <w:r>
+        <w:rPr>
+          <w:noProof/>
+        </w:rPr>
+        <w:fldChar w:fldCharType="separate"/>
+      </w:r>
+      <w:r>
+        <w:rPr>
+          <w:noProof/>
+        </w:rPr>
+        <w:t>11</w:t>
+      </w:r>
+      <w:r>
+        <w:rPr>
+          <w:noProof/>
+        </w:rPr>
+        <w:fldChar w:fldCharType="end"/>
+      </w:r>
+    </w:p>
+    <w:p>
+      <w:pPr>
+        <w:pStyle w:val="TOC3"/>
+        <w:tabs>
+          <w:tab w:val="right" w:leader="dot" w:pos="9350"/>
+        </w:tabs>
+        <w:rPr>
+          <w:noProof/>
+          <w:sz w:val="24"/>
+          <w:szCs w:val="24"/>
+          <w:lang w:eastAsia="zh-TW"/>
+        </w:rPr>
+      </w:pPr>
+      <w:r>
+        <w:rPr>
+          <w:rFonts w:cs="Times New Roman"/>
+          <w:noProof/>
+        </w:rPr>
+        <w:t>II.1.3.</w:t>
+      </w:r>
+      <w:r>
+        <w:rPr>
+          <w:noProof/>
+        </w:rPr>
+        <w:t xml:space="preserve"> Lifestyle, Adherence, and Glossary Tabs</w:t>
+      </w:r>
+      <w:r>
+        <w:rPr>
+          <w:noProof/>
+        </w:rPr>
+        <w:tab/>
+      </w:r>
+      <w:r>
+        <w:rPr>
+          <w:noProof/>
+        </w:rPr>
+        <w:fldChar w:fldCharType="begin"/>
+      </w:r>
+      <w:r>
+        <w:rPr>
+          <w:noProof/>
+        </w:rPr>
+        <w:instrText xml:space="preserve"> PAGEREF _Toc75469668 \h </w:instrText>
+      </w:r>
+      <w:r>
+        <w:rPr>
+          <w:noProof/>
+        </w:rPr>
+      </w:r>
+      <w:r>
+        <w:rPr>
+          <w:noProof/>
+        </w:rPr>
+        <w:fldChar w:fldCharType="separate"/>
+      </w:r>
+      <w:r>
+        <w:rPr>
+          <w:noProof/>
+        </w:rPr>
+        <w:t>13</w:t>
+      </w:r>
+      <w:r>
+        <w:rPr>
+          <w:noProof/>
+        </w:rPr>
+        <w:fldChar w:fldCharType="end"/>
+      </w:r>
+    </w:p>
+    <w:p>
+      <w:pPr>
+        <w:pStyle w:val="TOC3"/>
+        <w:tabs>
+          <w:tab w:val="right" w:leader="dot" w:pos="9350"/>
+        </w:tabs>
+        <w:rPr>
+          <w:noProof/>
+          <w:sz w:val="24"/>
+          <w:szCs w:val="24"/>
+          <w:lang w:eastAsia="zh-TW"/>
+        </w:rPr>
+      </w:pPr>
+      <w:r>
+        <w:rPr>
+          <w:rFonts w:cs="Times New Roman"/>
+          <w:noProof/>
+        </w:rPr>
+        <w:t>II.1.4.</w:t>
+      </w:r>
+      <w:r>
+        <w:rPr>
+          <w:noProof/>
+        </w:rPr>
+        <w:t xml:space="preserve"> Supporting Documents</w:t>
+      </w:r>
+      <w:r>
+        <w:rPr>
+          <w:noProof/>
+        </w:rPr>
+        <w:tab/>
+      </w:r>
+      <w:r>
+        <w:rPr>
+          <w:noProof/>
+        </w:rPr>
+        <w:fldChar w:fldCharType="begin"/>
+      </w:r>
+      <w:r>
+        <w:rPr>
+          <w:noProof/>
+        </w:rPr>
+        <w:instrText xml:space="preserve"> PAGEREF _Toc75469669 \h </w:instrText>
+      </w:r>
+      <w:r>
+        <w:rPr>
+          <w:noProof/>
+        </w:rPr>
+      </w:r>
+      <w:r>
+        <w:rPr>
+          <w:noProof/>
+        </w:rPr>
+        <w:fldChar w:fldCharType="separate"/>
+      </w:r>
+      <w:r>
+        <w:rPr>
+          <w:noProof/>
+        </w:rPr>
+        <w:t>16</w:t>
+      </w:r>
+      <w:r>
+        <w:rPr>
+          <w:noProof/>
+        </w:rPr>
+        <w:fldChar w:fldCharType="end"/>
+      </w:r>
+    </w:p>
+    <w:p>
+      <w:pPr>
+        <w:pStyle w:val="TOC3"/>
+        <w:tabs>
+          <w:tab w:val="right" w:leader="dot" w:pos="9350"/>
+        </w:tabs>
+        <w:rPr>
+          <w:noProof/>
+          <w:sz w:val="24"/>
+          <w:szCs w:val="24"/>
+          <w:lang w:eastAsia="zh-TW"/>
+        </w:rPr>
+      </w:pPr>
+      <w:r>
+        <w:rPr>
+          <w:rFonts w:cs="Times New Roman"/>
+          <w:noProof/>
+        </w:rPr>
+        <w:t>II.1.5.</w:t>
+      </w:r>
+      <w:r>
+        <w:rPr>
+          <w:noProof/>
+        </w:rPr>
+        <w:t xml:space="preserve"> BP-Prescription Graphs</w:t>
+      </w:r>
+      <w:r>
+        <w:rPr>
+          <w:noProof/>
+        </w:rPr>
+        <w:tab/>
+      </w:r>
+      <w:r>
+        <w:rPr>
+          <w:noProof/>
+        </w:rPr>
+        <w:fldChar w:fldCharType="begin"/>
+      </w:r>
+      <w:r>
+        <w:rPr>
+          <w:noProof/>
+        </w:rPr>
+        <w:instrText xml:space="preserve"> PAGEREF _Toc75469670 \h </w:instrText>
+      </w:r>
+      <w:r>
+        <w:rPr>
+          <w:noProof/>
+        </w:rPr>
+      </w:r>
+      <w:r>
+        <w:rPr>
+          <w:noProof/>
+        </w:rPr>
+        <w:fldChar w:fldCharType="separate"/>
+      </w:r>
+      <w:r>
+        <w:rPr>
+          <w:noProof/>
+        </w:rPr>
+        <w:t>17</w:t>
+      </w:r>
+      <w:r>
+        <w:rPr>
+          <w:noProof/>
+        </w:rPr>
+        <w:fldChar w:fldCharType="end"/>
+      </w:r>
+    </w:p>
+    <w:p>
+      <w:pPr>
+        <w:pStyle w:val="TOC3"/>
+        <w:tabs>
+          <w:tab w:val="right" w:leader="dot" w:pos="9350"/>
+        </w:tabs>
+        <w:rPr>
+          <w:noProof/>
+          <w:sz w:val="24"/>
+          <w:szCs w:val="24"/>
+          <w:lang w:eastAsia="zh-TW"/>
+        </w:rPr>
+      </w:pPr>
+      <w:r>
+        <w:rPr>
+          <w:rFonts w:cs="Times New Roman"/>
+          <w:noProof/>
+        </w:rPr>
+        <w:t>II.1.6.</w:t>
+      </w:r>
+      <w:r>
+        <w:rPr>
+          <w:noProof/>
+        </w:rPr>
+        <w:t xml:space="preserve"> Patient Summary</w:t>
+      </w:r>
+      <w:r>
+        <w:rPr>
+          <w:noProof/>
+        </w:rPr>
+        <w:tab/>
+      </w:r>
+      <w:r>
+        <w:rPr>
+          <w:noProof/>
+        </w:rPr>
+        <w:fldChar w:fldCharType="begin"/>
+      </w:r>
+      <w:r>
+        <w:rPr>
+          <w:noProof/>
+        </w:rPr>
+        <w:instrText xml:space="preserve"> PAGEREF _Toc75469671 \h </w:instrText>
+      </w:r>
+      <w:r>
+        <w:rPr>
+          <w:noProof/>
+        </w:rPr>
+      </w:r>
+      <w:r>
+        <w:rPr>
+          <w:noProof/>
+        </w:rPr>
+        <w:fldChar w:fldCharType="separate"/>
+      </w:r>
+      <w:r>
+        <w:rPr>
+          <w:noProof/>
+        </w:rPr>
+        <w:t>18</w:t>
+      </w:r>
+      <w:r>
+        <w:rPr>
+          <w:noProof/>
+        </w:rPr>
+        <w:fldChar w:fldCharType="end"/>
+      </w:r>
+    </w:p>
+    <w:p>
+      <w:pPr>
+        <w:pStyle w:val="TOC3"/>
+        <w:tabs>
+          <w:tab w:val="right" w:leader="dot" w:pos="9350"/>
+        </w:tabs>
+        <w:rPr>
+          <w:noProof/>
+          <w:sz w:val="24"/>
+          <w:szCs w:val="24"/>
+          <w:lang w:eastAsia="zh-TW"/>
+        </w:rPr>
+      </w:pPr>
+      <w:r>
+        <w:rPr>
+          <w:noProof/>
+        </w:rPr>
+        <w:t>II.1.7 Updated Graphical User Interface</w:t>
+      </w:r>
+      <w:r>
+        <w:rPr>
+          <w:noProof/>
+        </w:rPr>
+        <w:tab/>
+      </w:r>
+      <w:r>
+        <w:rPr>
+          <w:noProof/>
+        </w:rPr>
+        <w:fldChar w:fldCharType="begin"/>
+      </w:r>
+      <w:r>
+        <w:rPr>
+          <w:noProof/>
+        </w:rPr>
+        <w:instrText xml:space="preserve"> PAGEREF _Toc75469672 \h </w:instrText>
+      </w:r>
+      <w:r>
+        <w:rPr>
+          <w:noProof/>
+        </w:rPr>
+      </w:r>
+      <w:r>
+        <w:rPr>
+          <w:noProof/>
+        </w:rPr>
+        <w:fldChar w:fldCharType="separate"/>
+      </w:r>
+      <w:r>
+        <w:rPr>
+          <w:noProof/>
+        </w:rPr>
+        <w:t>19</w:t>
+      </w:r>
+      <w:r>
+        <w:rPr>
+          <w:noProof/>
+        </w:rPr>
+        <w:fldChar w:fldCharType="end"/>
+      </w:r>
+    </w:p>
+    <w:p>
+      <w:pPr>
+        <w:pStyle w:val="TOC3"/>
+        <w:tabs>
+          <w:tab w:val="right" w:leader="dot" w:pos="9350"/>
+        </w:tabs>
+        <w:rPr>
+          <w:noProof/>
+          <w:sz w:val="24"/>
+          <w:szCs w:val="24"/>
+          <w:lang w:eastAsia="zh-TW"/>
+        </w:rPr>
+      </w:pPr>
+      <w:r>
+        <w:rPr>
+          <w:noProof/>
+        </w:rPr>
+        <w:t>II.2. System Architecture</w:t>
+      </w:r>
+      <w:r>
+        <w:rPr>
+          <w:noProof/>
+        </w:rPr>
+        <w:tab/>
+      </w:r>
+      <w:r>
+        <w:rPr>
+          <w:noProof/>
+        </w:rPr>
+        <w:fldChar w:fldCharType="begin"/>
+      </w:r>
+      <w:r>
+        <w:rPr>
+          <w:noProof/>
+        </w:rPr>
+        <w:instrText xml:space="preserve"> PAGEREF _Toc75469673 \h </w:instrText>
+      </w:r>
+      <w:r>
+        <w:rPr>
+          <w:noProof/>
+        </w:rPr>
+      </w:r>
+      <w:r>
+        <w:rPr>
+          <w:noProof/>
+        </w:rPr>
+        <w:fldChar w:fldCharType="separate"/>
+      </w:r>
+      <w:r>
+        <w:rPr>
+          <w:noProof/>
+        </w:rPr>
+        <w:t>21</w:t>
+      </w:r>
+      <w:r>
+        <w:rPr>
+          <w:noProof/>
+        </w:rPr>
+        <w:fldChar w:fldCharType="end"/>
+      </w:r>
+    </w:p>
+    <w:p>
+      <w:pPr>
+        <w:pStyle w:val="TOC3"/>
+        <w:tabs>
+          <w:tab w:val="right" w:leader="dot" w:pos="9350"/>
+        </w:tabs>
+        <w:rPr>
+          <w:noProof/>
+          <w:sz w:val="24"/>
+          <w:szCs w:val="24"/>
+          <w:lang w:eastAsia="zh-TW"/>
+        </w:rPr>
+      </w:pPr>
+      <w:r>
+        <w:rPr>
+          <w:rFonts w:cs="Times New Roman"/>
+          <w:noProof/>
+        </w:rPr>
+        <w:t>II.2.1.</w:t>
+      </w:r>
+      <w:r>
+        <w:rPr>
+          <w:noProof/>
+        </w:rPr>
+        <w:t xml:space="preserve"> EON System Architecture</w:t>
+      </w:r>
+      <w:r>
+        <w:rPr>
+          <w:noProof/>
+        </w:rPr>
+        <w:tab/>
+      </w:r>
+      <w:r>
+        <w:rPr>
+          <w:noProof/>
+        </w:rPr>
+        <w:fldChar w:fldCharType="begin"/>
+      </w:r>
+      <w:r>
+        <w:rPr>
+          <w:noProof/>
+        </w:rPr>
+        <w:instrText xml:space="preserve"> PAGEREF _Toc75469674 \h </w:instrText>
+      </w:r>
+      <w:r>
+        <w:rPr>
+          <w:noProof/>
+        </w:rPr>
+      </w:r>
+      <w:r>
+        <w:rPr>
+          <w:noProof/>
+        </w:rPr>
+        <w:fldChar w:fldCharType="separate"/>
+      </w:r>
+      <w:r>
+        <w:rPr>
+          <w:noProof/>
+        </w:rPr>
+        <w:t>22</w:t>
+      </w:r>
+      <w:r>
+        <w:rPr>
+          <w:noProof/>
+        </w:rPr>
+        <w:fldChar w:fldCharType="end"/>
+      </w:r>
+    </w:p>
+    <w:p>
+      <w:pPr>
+        <w:pStyle w:val="TOC3"/>
+        <w:tabs>
+          <w:tab w:val="right" w:leader="dot" w:pos="9350"/>
+        </w:tabs>
+        <w:rPr>
+          <w:noProof/>
+          <w:sz w:val="24"/>
+          <w:szCs w:val="24"/>
+          <w:lang w:eastAsia="zh-TW"/>
+        </w:rPr>
+      </w:pPr>
+      <w:r>
+        <w:rPr>
+          <w:rFonts w:cs="Times New Roman"/>
+          <w:noProof/>
+        </w:rPr>
+        <w:t>II.2.2.</w:t>
+      </w:r>
+      <w:r>
+        <w:rPr>
+          <w:noProof/>
+        </w:rPr>
+        <w:t xml:space="preserve"> ATHENA-CDS System Architecture</w:t>
+      </w:r>
+      <w:r>
+        <w:rPr>
+          <w:noProof/>
+        </w:rPr>
+        <w:tab/>
+      </w:r>
+      <w:r>
+        <w:rPr>
+          <w:noProof/>
+        </w:rPr>
+        <w:fldChar w:fldCharType="begin"/>
+      </w:r>
+      <w:r>
+        <w:rPr>
+          <w:noProof/>
+        </w:rPr>
+        <w:instrText xml:space="preserve"> PAGEREF _Toc75469675 \h </w:instrText>
+      </w:r>
+      <w:r>
+        <w:rPr>
+          <w:noProof/>
+        </w:rPr>
+      </w:r>
+      <w:r>
+        <w:rPr>
+          <w:noProof/>
+        </w:rPr>
+        <w:fldChar w:fldCharType="separate"/>
+      </w:r>
+      <w:r>
+        <w:rPr>
+          <w:noProof/>
+        </w:rPr>
+        <w:t>25</w:t>
       </w:r>
       <w:r>
         <w:rPr>
@@ -7945,6 +8692,7 @@
         <w:rPr>
           <w:b w:val="0"/>
           <w:noProof/>
+          <w:lang w:eastAsia="zh-TW"/>
         </w:rPr>
       </w:pPr>
       <w:r>
@@ -7952,13 +8700,13 @@
           <w:rFonts w:ascii="Times New Roman Bold" w:hAnsi="Times New Roman Bold"/>
           <w:noProof/>
         </w:rPr>
-        <w:t>II.</w:t>
-      </w:r>
-      <w:r>
-        <w:rPr>
-          <w:noProof/>
-        </w:rPr>
-        <w:t xml:space="preserve"> ATHENA-CDS Functions and Architecture</w:t>
+        <w:t>III.</w:t>
+      </w:r>
+      <w:r>
+        <w:rPr>
+          <w:noProof/>
+        </w:rPr>
+        <w:t xml:space="preserve"> For Further Reading</w:t>
       </w:r>
       <w:r>
         <w:rPr>
@@ -7976,7 +8724,7 @@
         <w:rPr>
           <w:noProof/>
         </w:rPr>
-        <w:instrText xml:space="preserve"> PAGEREF _Toc236758048 \h </w:instrText>
+        <w:instrText xml:space="preserve"> PAGEREF _Toc75469676 \h </w:instrText>
       </w:r>
       <w:r>
         <w:rPr>
@@ -7993,7 +8741,7 @@
         <w:rPr>
           <w:noProof/>
         </w:rPr>
-        <w:t>9</w:t>
+        <w:t>31</w:t>
       </w:r>
       <w:r>
         <w:rPr>
@@ -8004,21 +8752,28 @@
     </w:p>
     <w:p>
       <w:pPr>
-        <w:pStyle w:val="TOC3"/>
+        <w:pStyle w:val="TOC1"/>
         <w:tabs>
           <w:tab w:val="right" w:leader="dot" w:pos="9350"/>
         </w:tabs>
         <w:rPr>
-          <w:noProof/>
-          <w:sz w:val="24"/>
-          <w:szCs w:val="24"/>
-        </w:rPr>
-      </w:pPr>
-      <w:r>
-        <w:rPr>
-          <w:noProof/>
-        </w:rPr>
-        <w:t>II.1. System Functions and Display</w:t>
+          <w:b w:val="0"/>
+          <w:noProof/>
+          <w:lang w:eastAsia="zh-TW"/>
+        </w:rPr>
+      </w:pPr>
+      <w:r>
+        <w:rPr>
+          <w:rFonts w:ascii="Times New Roman Bold" w:hAnsi="Times New Roman Bold"/>
+          <w:noProof/>
+        </w:rPr>
+        <w:t>IV.</w:t>
+      </w:r>
+      <w:r>
+        <w:rPr>
+          <w:noProof/>
+        </w:rPr>
+        <w:t xml:space="preserve"> References</w:t>
       </w:r>
       <w:r>
         <w:rPr>
@@ -8036,7 +8791,7 @@
         <w:rPr>
           <w:noProof/>
         </w:rPr>
-        <w:instrText xml:space="preserve"> PAGEREF _Toc236758049 \h </w:instrText>
+        <w:instrText xml:space="preserve"> PAGEREF _Toc75469677 \h </w:instrText>
       </w:r>
       <w:r>
         <w:rPr>
@@ -8053,7 +8808,7 @@
         <w:rPr>
           <w:noProof/>
         </w:rPr>
-        <w:t>9</w:t>
+        <w:t>31</w:t>
       </w:r>
       <w:r>
         <w:rPr>
@@ -8063,603 +8818,13 @@
       </w:r>
     </w:p>
     <w:p>
-      <w:pPr>
-        <w:pStyle w:val="TOC3"/>
-        <w:tabs>
-          <w:tab w:val="right" w:leader="dot" w:pos="9350"/>
-        </w:tabs>
-        <w:rPr>
-          <w:noProof/>
-          <w:sz w:val="24"/>
-          <w:szCs w:val="24"/>
-        </w:rPr>
-      </w:pPr>
-      <w:r>
-        <w:rPr>
-          <w:rFonts w:cs="Times New Roman"/>
-          <w:noProof/>
-        </w:rPr>
-        <w:t>II.1.1.</w:t>
-      </w:r>
-      <w:r>
-        <w:rPr>
-          <w:noProof/>
-        </w:rPr>
-        <w:t xml:space="preserve"> Recommendations Tab</w:t>
-      </w:r>
-      <w:r>
-        <w:rPr>
-          <w:noProof/>
-        </w:rPr>
-        <w:tab/>
-      </w:r>
-      <w:r>
-        <w:rPr>
-          <w:noProof/>
-        </w:rPr>
-        <w:fldChar w:fldCharType="begin"/>
-      </w:r>
-      <w:r>
-        <w:rPr>
-          <w:noProof/>
-        </w:rPr>
-        <w:instrText xml:space="preserve"> PAGEREF _Toc236758050 \h </w:instrText>
-      </w:r>
-      <w:r>
-        <w:rPr>
-          <w:noProof/>
-        </w:rPr>
-      </w:r>
-      <w:r>
-        <w:rPr>
-          <w:noProof/>
-        </w:rPr>
-        <w:fldChar w:fldCharType="separate"/>
-      </w:r>
-      <w:r>
-        <w:rPr>
-          <w:noProof/>
-        </w:rPr>
-        <w:t>9</w:t>
-      </w:r>
-      <w:r>
-        <w:rPr>
-          <w:noProof/>
-        </w:rPr>
-        <w:fldChar w:fldCharType="end"/>
-      </w:r>
-    </w:p>
-    <w:p>
-      <w:pPr>
-        <w:pStyle w:val="TOC3"/>
-        <w:tabs>
-          <w:tab w:val="right" w:leader="dot" w:pos="9350"/>
-        </w:tabs>
-        <w:rPr>
-          <w:noProof/>
-          <w:sz w:val="24"/>
-          <w:szCs w:val="24"/>
-        </w:rPr>
-      </w:pPr>
-      <w:r>
-        <w:rPr>
-          <w:rFonts w:cs="Times New Roman"/>
-          <w:noProof/>
-        </w:rPr>
-        <w:t>II.1.2.</w:t>
-      </w:r>
-      <w:r>
-        <w:rPr>
-          <w:noProof/>
-        </w:rPr>
-        <w:t xml:space="preserve"> Precautions and Assumptions Tabs</w:t>
-      </w:r>
-      <w:r>
-        <w:rPr>
-          <w:noProof/>
-        </w:rPr>
-        <w:tab/>
-      </w:r>
-      <w:r>
-        <w:rPr>
-          <w:noProof/>
-        </w:rPr>
-        <w:fldChar w:fldCharType="begin"/>
-      </w:r>
-      <w:r>
-        <w:rPr>
-          <w:noProof/>
-        </w:rPr>
-        <w:instrText xml:space="preserve"> PAGEREF _Toc236758051 \h </w:instrText>
-      </w:r>
-      <w:r>
-        <w:rPr>
-          <w:noProof/>
-        </w:rPr>
-      </w:r>
-      <w:r>
-        <w:rPr>
-          <w:noProof/>
-        </w:rPr>
-        <w:fldChar w:fldCharType="separate"/>
-      </w:r>
-      <w:r>
-        <w:rPr>
-          <w:noProof/>
-        </w:rPr>
-        <w:t>12</w:t>
-      </w:r>
-      <w:r>
-        <w:rPr>
-          <w:noProof/>
-        </w:rPr>
-        <w:fldChar w:fldCharType="end"/>
-      </w:r>
-    </w:p>
-    <w:p>
-      <w:pPr>
-        <w:pStyle w:val="TOC3"/>
-        <w:tabs>
-          <w:tab w:val="right" w:leader="dot" w:pos="9350"/>
-        </w:tabs>
-        <w:rPr>
-          <w:noProof/>
-          <w:sz w:val="24"/>
-          <w:szCs w:val="24"/>
-        </w:rPr>
-      </w:pPr>
-      <w:r>
-        <w:rPr>
-          <w:rFonts w:cs="Times New Roman"/>
-          <w:noProof/>
-        </w:rPr>
-        <w:t>II.1.3.</w:t>
-      </w:r>
-      <w:r>
-        <w:rPr>
-          <w:noProof/>
-        </w:rPr>
-        <w:t xml:space="preserve"> Lifestyle, Adherence, and Glossary Tabs</w:t>
-      </w:r>
-      <w:r>
-        <w:rPr>
-          <w:noProof/>
-        </w:rPr>
-        <w:tab/>
-      </w:r>
-      <w:r>
-        <w:rPr>
-          <w:noProof/>
-        </w:rPr>
-        <w:fldChar w:fldCharType="begin"/>
-      </w:r>
-      <w:r>
-        <w:rPr>
-          <w:noProof/>
-        </w:rPr>
-        <w:instrText xml:space="preserve"> PAGEREF _Toc236758052 \h </w:instrText>
-      </w:r>
-      <w:r>
-        <w:rPr>
-          <w:noProof/>
-        </w:rPr>
-      </w:r>
-      <w:r>
-        <w:rPr>
-          <w:noProof/>
-        </w:rPr>
-        <w:fldChar w:fldCharType="separate"/>
-      </w:r>
-      <w:r>
-        <w:rPr>
-          <w:noProof/>
-        </w:rPr>
-        <w:t>14</w:t>
-      </w:r>
-      <w:r>
-        <w:rPr>
-          <w:noProof/>
-        </w:rPr>
-        <w:fldChar w:fldCharType="end"/>
-      </w:r>
-    </w:p>
-    <w:p>
-      <w:pPr>
-        <w:pStyle w:val="TOC3"/>
-        <w:tabs>
-          <w:tab w:val="right" w:leader="dot" w:pos="9350"/>
-        </w:tabs>
-        <w:rPr>
-          <w:noProof/>
-          <w:sz w:val="24"/>
-          <w:szCs w:val="24"/>
-        </w:rPr>
-      </w:pPr>
-      <w:r>
-        <w:rPr>
-          <w:rFonts w:cs="Times New Roman"/>
-          <w:noProof/>
-        </w:rPr>
-        <w:t>II.1.4.</w:t>
-      </w:r>
-      <w:r>
-        <w:rPr>
-          <w:noProof/>
-        </w:rPr>
-        <w:t xml:space="preserve"> Supporting Documents</w:t>
-      </w:r>
-      <w:r>
-        <w:rPr>
-          <w:noProof/>
-        </w:rPr>
-        <w:tab/>
-      </w:r>
-      <w:r>
-        <w:rPr>
-          <w:noProof/>
-        </w:rPr>
-        <w:fldChar w:fldCharType="begin"/>
-      </w:r>
-      <w:r>
-        <w:rPr>
-          <w:noProof/>
-        </w:rPr>
-        <w:instrText xml:space="preserve"> PAGEREF _Toc236758053 \h </w:instrText>
-      </w:r>
-      <w:r>
-        <w:rPr>
-          <w:noProof/>
-        </w:rPr>
-      </w:r>
-      <w:r>
-        <w:rPr>
-          <w:noProof/>
-        </w:rPr>
-        <w:fldChar w:fldCharType="separate"/>
-      </w:r>
-      <w:r>
-        <w:rPr>
-          <w:noProof/>
-        </w:rPr>
-        <w:t>17</w:t>
-      </w:r>
-      <w:r>
-        <w:rPr>
-          <w:noProof/>
-        </w:rPr>
-        <w:fldChar w:fldCharType="end"/>
-      </w:r>
-    </w:p>
-    <w:p>
-      <w:pPr>
-        <w:pStyle w:val="TOC3"/>
-        <w:tabs>
-          <w:tab w:val="right" w:leader="dot" w:pos="9350"/>
-        </w:tabs>
-        <w:rPr>
-          <w:noProof/>
-          <w:sz w:val="24"/>
-          <w:szCs w:val="24"/>
-        </w:rPr>
-      </w:pPr>
-      <w:r>
-        <w:rPr>
-          <w:rFonts w:cs="Times New Roman"/>
-          <w:noProof/>
-        </w:rPr>
-        <w:t>II.1.5.</w:t>
-      </w:r>
-      <w:r>
-        <w:rPr>
-          <w:noProof/>
-        </w:rPr>
-        <w:t xml:space="preserve"> BP-Prescription Graphs</w:t>
-      </w:r>
-      <w:r>
-        <w:rPr>
-          <w:noProof/>
-        </w:rPr>
-        <w:tab/>
-      </w:r>
-      <w:r>
-        <w:rPr>
-          <w:noProof/>
-        </w:rPr>
-        <w:fldChar w:fldCharType="begin"/>
-      </w:r>
-      <w:r>
-        <w:rPr>
-          <w:noProof/>
-        </w:rPr>
-        <w:instrText xml:space="preserve"> PAGEREF _Toc236758054 \h </w:instrText>
-      </w:r>
-      <w:r>
-        <w:rPr>
-          <w:noProof/>
-        </w:rPr>
-      </w:r>
-      <w:r>
-        <w:rPr>
-          <w:noProof/>
-        </w:rPr>
-        <w:fldChar w:fldCharType="separate"/>
-      </w:r>
-      <w:r>
-        <w:rPr>
-          <w:noProof/>
-        </w:rPr>
-        <w:t>18</w:t>
-      </w:r>
-      <w:r>
-        <w:rPr>
-          <w:noProof/>
-        </w:rPr>
-        <w:fldChar w:fldCharType="end"/>
-      </w:r>
-    </w:p>
-    <w:p>
-      <w:pPr>
-        <w:pStyle w:val="TOC3"/>
-        <w:tabs>
-          <w:tab w:val="right" w:leader="dot" w:pos="9350"/>
-        </w:tabs>
-        <w:rPr>
-          <w:noProof/>
-          <w:sz w:val="24"/>
-          <w:szCs w:val="24"/>
-        </w:rPr>
-      </w:pPr>
-      <w:r>
-        <w:rPr>
-          <w:rFonts w:cs="Times New Roman"/>
-          <w:noProof/>
-        </w:rPr>
-        <w:t>II.1.6.</w:t>
-      </w:r>
-      <w:r>
-        <w:rPr>
-          <w:noProof/>
-        </w:rPr>
-        <w:t xml:space="preserve"> Patient Summary</w:t>
-      </w:r>
-      <w:r>
-        <w:rPr>
-          <w:noProof/>
-        </w:rPr>
-        <w:tab/>
-      </w:r>
-      <w:r>
-        <w:rPr>
-          <w:noProof/>
-        </w:rPr>
-        <w:fldChar w:fldCharType="begin"/>
-      </w:r>
-      <w:r>
-        <w:rPr>
-          <w:noProof/>
-        </w:rPr>
-        <w:instrText xml:space="preserve"> PAGEREF _Toc236758055 \h </w:instrText>
-      </w:r>
-      <w:r>
-        <w:rPr>
-          <w:noProof/>
-        </w:rPr>
-      </w:r>
-      <w:r>
-        <w:rPr>
-          <w:noProof/>
-        </w:rPr>
-        <w:fldChar w:fldCharType="separate"/>
-      </w:r>
-      <w:r>
-        <w:rPr>
-          <w:noProof/>
-        </w:rPr>
-        <w:t>19</w:t>
-      </w:r>
-      <w:r>
-        <w:rPr>
-          <w:noProof/>
-        </w:rPr>
-        <w:fldChar w:fldCharType="end"/>
-      </w:r>
-    </w:p>
-    <w:p>
-      <w:pPr>
-        <w:pStyle w:val="TOC3"/>
-        <w:tabs>
-          <w:tab w:val="right" w:leader="dot" w:pos="9350"/>
-        </w:tabs>
-        <w:rPr>
-          <w:noProof/>
-          <w:sz w:val="24"/>
-          <w:szCs w:val="24"/>
-        </w:rPr>
-      </w:pPr>
-      <w:r>
-        <w:rPr>
-          <w:noProof/>
-        </w:rPr>
-        <w:t>II.2. System Architecture</w:t>
-      </w:r>
-      <w:r>
-        <w:rPr>
-          <w:noProof/>
-        </w:rPr>
-        <w:tab/>
-      </w:r>
-      <w:r>
-        <w:rPr>
-          <w:noProof/>
-        </w:rPr>
-        <w:fldChar w:fldCharType="begin"/>
-      </w:r>
-      <w:r>
-        <w:rPr>
-          <w:noProof/>
-        </w:rPr>
-        <w:instrText xml:space="preserve"> PAGEREF _Toc236758056 \h </w:instrText>
-      </w:r>
-      <w:r>
-        <w:rPr>
-          <w:noProof/>
-        </w:rPr>
-      </w:r>
-      <w:r>
-        <w:rPr>
-          <w:noProof/>
-        </w:rPr>
-        <w:fldChar w:fldCharType="separate"/>
-      </w:r>
-      <w:r>
-        <w:rPr>
-          <w:noProof/>
-        </w:rPr>
-        <w:t>20</w:t>
-      </w:r>
-      <w:r>
-        <w:rPr>
-          <w:noProof/>
-        </w:rPr>
-        <w:fldChar w:fldCharType="end"/>
-      </w:r>
-    </w:p>
-    <w:p>
-      <w:pPr>
-        <w:pStyle w:val="TOC3"/>
-        <w:tabs>
-          <w:tab w:val="right" w:leader="dot" w:pos="9350"/>
-        </w:tabs>
-        <w:rPr>
-          <w:noProof/>
-          <w:sz w:val="24"/>
-          <w:szCs w:val="24"/>
-        </w:rPr>
-      </w:pPr>
-      <w:r>
-        <w:rPr>
-          <w:rFonts w:cs="Times New Roman"/>
-          <w:noProof/>
-        </w:rPr>
-        <w:t>II.2.1.</w:t>
-      </w:r>
-      <w:r>
-        <w:rPr>
-          <w:noProof/>
-        </w:rPr>
-        <w:t xml:space="preserve"> EON System Architecture</w:t>
-      </w:r>
-      <w:r>
-        <w:rPr>
-          <w:noProof/>
-        </w:rPr>
-        <w:tab/>
-      </w:r>
-      <w:r>
-        <w:rPr>
-          <w:noProof/>
-        </w:rPr>
-        <w:fldChar w:fldCharType="begin"/>
-      </w:r>
-      <w:r>
-        <w:rPr>
-          <w:noProof/>
-        </w:rPr>
-        <w:instrText xml:space="preserve"> PAGEREF _Toc236758057 \h </w:instrText>
-      </w:r>
-      <w:r>
-        <w:rPr>
-          <w:noProof/>
-        </w:rPr>
-      </w:r>
-      <w:r>
-        <w:rPr>
-          <w:noProof/>
-        </w:rPr>
-        <w:fldChar w:fldCharType="separate"/>
-      </w:r>
-      <w:r>
-        <w:rPr>
-          <w:noProof/>
-        </w:rPr>
-        <w:t>21</w:t>
-      </w:r>
-      <w:r>
-        <w:rPr>
-          <w:noProof/>
-        </w:rPr>
-        <w:fldChar w:fldCharType="end"/>
-      </w:r>
-    </w:p>
-    <w:p>
-      <w:pPr>
-        <w:pStyle w:val="TOC3"/>
-        <w:tabs>
-          <w:tab w:val="right" w:leader="dot" w:pos="9350"/>
-        </w:tabs>
-        <w:rPr>
-          <w:noProof/>
-          <w:sz w:val="24"/>
-          <w:szCs w:val="24"/>
-        </w:rPr>
-      </w:pPr>
-      <w:r>
-        <w:rPr>
-          <w:rFonts w:cs="Times New Roman"/>
-          <w:noProof/>
-        </w:rPr>
-        <w:t>II.2.2.</w:t>
-      </w:r>
-      <w:r>
-        <w:rPr>
-          <w:noProof/>
-        </w:rPr>
-        <w:t xml:space="preserve"> ATHENA-CDS System Architecture</w:t>
-      </w:r>
-      <w:r>
-        <w:rPr>
-          <w:noProof/>
-        </w:rPr>
-        <w:tab/>
-      </w:r>
-      <w:r>
-        <w:rPr>
-          <w:noProof/>
-        </w:rPr>
-        <w:fldChar w:fldCharType="begin"/>
-      </w:r>
-      <w:r>
-        <w:rPr>
-          <w:noProof/>
-        </w:rPr>
-        <w:instrText xml:space="preserve"> PAGEREF _Toc236758058 \h </w:instrText>
-      </w:r>
-      <w:r>
-        <w:rPr>
-          <w:noProof/>
-        </w:rPr>
-      </w:r>
-      <w:r>
-        <w:rPr>
-          <w:noProof/>
-        </w:rPr>
-        <w:fldChar w:fldCharType="separate"/>
-      </w:r>
-      <w:r>
-        <w:rPr>
-          <w:noProof/>
-        </w:rPr>
-        <w:t>25</w:t>
-      </w:r>
-      <w:r>
-        <w:rPr>
-          <w:noProof/>
-        </w:rPr>
-        <w:fldChar w:fldCharType="end"/>
-      </w:r>
-    </w:p>
-    <w:p>
-      <w:r>
+      <w:r>
+        <w:rPr>
+          <w:b/>
+          <w:caps/>
+          <w:sz w:val="20"/>
+          <w:szCs w:val="20"/>
+        </w:rPr>
         <w:fldChar w:fldCharType="end"/>
       </w:r>
     </w:p>
@@ -8715,7 +8880,7 @@
       <w:bookmarkStart w:id="2" w:name="_Ref121127678"/>
       <w:bookmarkStart w:id="3" w:name="_Toc122341410"/>
       <w:bookmarkStart w:id="4" w:name="_Toc533503261"/>
-      <w:bookmarkStart w:id="5" w:name="_Toc236758042"/>
+      <w:bookmarkStart w:id="5" w:name="_Toc75469659"/>
       <w:r>
         <w:lastRenderedPageBreak/>
         <w:t>Introduction</w:t>
@@ -8735,7 +8900,7 @@
           <w:numId w:val="14"/>
         </w:numPr>
       </w:pPr>
-      <w:bookmarkStart w:id="6" w:name="_Toc236758043"/>
+      <w:bookmarkStart w:id="6" w:name="_Toc75469660"/>
       <w:r>
         <w:t>ATHENA-CDS SYSTEM</w:t>
       </w:r>
@@ -8754,7 +8919,7 @@
       <w:bookmarkStart w:id="8" w:name="_Toc531049363"/>
       <w:bookmarkStart w:id="9" w:name="_Toc122341412"/>
       <w:bookmarkStart w:id="10" w:name="_Toc533503263"/>
-      <w:bookmarkStart w:id="11" w:name="_Toc236758044"/>
+      <w:bookmarkStart w:id="11" w:name="_Toc75469661"/>
       <w:r>
         <w:t>What Is ATHENA-CDS SYSTEM?</w:t>
       </w:r>
@@ -8987,7 +9152,7 @@
       <w:bookmarkStart w:id="13" w:name="_Toc531049364"/>
       <w:bookmarkStart w:id="14" w:name="_Toc122341413"/>
       <w:bookmarkStart w:id="15" w:name="_Toc533503264"/>
-      <w:bookmarkStart w:id="16" w:name="_Toc236758045"/>
+      <w:bookmarkStart w:id="16" w:name="_Toc75469662"/>
       <w:r>
         <w:t>ATHENA</w:t>
       </w:r>
@@ -9237,21 +9402,11 @@
       <w:r>
         <w:t xml:space="preserve"> and integrated into the CPRS, displaying recommendation pop-ups when appropriate (see Subsection </w:t>
       </w:r>
-      <w:r>
-        <w:fldChar w:fldCharType="begin"/>
-      </w:r>
-      <w:r>
-        <w:instrText xml:space="preserve"> REF _Ref121127695 \r </w:instrText>
-      </w:r>
-      <w:r>
-        <w:fldChar w:fldCharType="separate"/>
-      </w:r>
-      <w:r>
-        <w:t>II.1.1</w:t>
-      </w:r>
-      <w:r>
-        <w:fldChar w:fldCharType="end"/>
-      </w:r>
+      <w:fldSimple w:instr=" REF _Ref121127695 \r ">
+        <w:r>
+          <w:t>II.1.1</w:t>
+        </w:r>
+      </w:fldSimple>
       <w:r>
         <w:t xml:space="preserve">). </w:t>
       </w:r>
@@ -9267,7 +9422,7 @@
       </w:pPr>
       <w:bookmarkStart w:id="17" w:name="_Toc122341414"/>
       <w:bookmarkStart w:id="18" w:name="_Toc533503265"/>
-      <w:bookmarkStart w:id="19" w:name="_Toc236758046"/>
+      <w:bookmarkStart w:id="19" w:name="_Toc75469663"/>
       <w:r>
         <w:t>ATHENA-CDS Deployment</w:t>
       </w:r>
@@ -9430,7 +9585,7 @@
       <w:bookmarkStart w:id="24" w:name="_Ref121127764"/>
       <w:bookmarkStart w:id="25" w:name="_Toc122341416"/>
       <w:bookmarkStart w:id="26" w:name="_Toc533503267"/>
-      <w:bookmarkStart w:id="27" w:name="_Toc236758048"/>
+      <w:bookmarkStart w:id="27" w:name="_Toc75469664"/>
       <w:r>
         <w:t>ATHENA-CDS Functions and Architecture</w:t>
       </w:r>
@@ -9529,7 +9684,7 @@
       <w:bookmarkStart w:id="36" w:name="_Toc122341417"/>
       <w:bookmarkStart w:id="37" w:name="_Toc533503268"/>
       <w:bookmarkStart w:id="38" w:name="_Ref123641552"/>
-      <w:bookmarkStart w:id="39" w:name="_Toc236758049"/>
+      <w:bookmarkStart w:id="39" w:name="_Toc75469665"/>
       <w:r>
         <w:t>System Functions</w:t>
       </w:r>
@@ -9682,7 +9837,7 @@
       <w:bookmarkStart w:id="47" w:name="_Ref122148648"/>
       <w:bookmarkStart w:id="48" w:name="_Toc122341418"/>
       <w:bookmarkStart w:id="49" w:name="_Toc533503269"/>
-      <w:bookmarkStart w:id="50" w:name="_Toc236758050"/>
+      <w:bookmarkStart w:id="50" w:name="_Toc75469666"/>
       <w:r>
         <w:lastRenderedPageBreak/>
         <w:t>Recommendations Tab</w:t>
@@ -10203,27 +10358,14 @@
       <w:r>
         <w:t xml:space="preserve">Figure </w:t>
       </w:r>
-      <w:r>
-        <w:fldChar w:fldCharType="begin"/>
-      </w:r>
-      <w:r>
-        <w:instrText xml:space="preserve"> SEQ Figure \* ARABIC </w:instrText>
-      </w:r>
-      <w:r>
-        <w:fldChar w:fldCharType="separate"/>
-      </w:r>
-      <w:r>
-        <w:rPr>
-          <w:noProof/>
-        </w:rPr>
-        <w:t>1</w:t>
-      </w:r>
-      <w:r>
-        <w:rPr>
-          <w:noProof/>
-        </w:rPr>
-        <w:fldChar w:fldCharType="end"/>
-      </w:r>
+      <w:fldSimple w:instr=" SEQ Figure \* ARABIC ">
+        <w:r>
+          <w:rPr>
+            <w:noProof/>
+          </w:rPr>
+          <w:t>1</w:t>
+        </w:r>
+      </w:fldSimple>
       <w:bookmarkEnd w:id="51"/>
       <w:bookmarkEnd w:id="52"/>
       <w:r>
@@ -10297,27 +10439,14 @@
       <w:r>
         <w:t xml:space="preserve">Figure </w:t>
       </w:r>
-      <w:r>
-        <w:fldChar w:fldCharType="begin"/>
-      </w:r>
-      <w:r>
-        <w:instrText xml:space="preserve"> SEQ Figure \* ARABIC </w:instrText>
-      </w:r>
-      <w:r>
-        <w:fldChar w:fldCharType="separate"/>
-      </w:r>
-      <w:r>
-        <w:rPr>
-          <w:noProof/>
-        </w:rPr>
-        <w:t>3</w:t>
-      </w:r>
-      <w:r>
-        <w:rPr>
-          <w:noProof/>
-        </w:rPr>
-        <w:fldChar w:fldCharType="end"/>
-      </w:r>
+      <w:fldSimple w:instr=" SEQ Figure \* ARABIC ">
+        <w:r>
+          <w:rPr>
+            <w:noProof/>
+          </w:rPr>
+          <w:t>3</w:t>
+        </w:r>
+      </w:fldSimple>
       <w:bookmarkEnd w:id="53"/>
       <w:r>
         <w:t xml:space="preserve"> - </w:t>
@@ -10359,7 +10488,7 @@
       <w:bookmarkStart w:id="61" w:name="_Toc528491979"/>
       <w:bookmarkStart w:id="62" w:name="_Toc122341419"/>
       <w:bookmarkStart w:id="63" w:name="_Toc533503270"/>
-      <w:bookmarkStart w:id="64" w:name="_Toc236758051"/>
+      <w:bookmarkStart w:id="64" w:name="_Toc75469667"/>
       <w:bookmarkEnd w:id="54"/>
       <w:bookmarkEnd w:id="55"/>
       <w:bookmarkEnd w:id="56"/>
@@ -10460,30 +10589,14 @@
       <w:r>
         <w:t xml:space="preserve">Figure </w:t>
       </w:r>
-      <w:r>
-        <w:fldChar w:fldCharType="begin"/>
-      </w:r>
-      <w:r>
-        <w:instrText xml:space="preserve"> SEQ Figure \* A</w:instrText>
-      </w:r>
-      <w:r>
-        <w:instrText xml:space="preserve">RABIC </w:instrText>
-      </w:r>
-      <w:r>
-        <w:fldChar w:fldCharType="separate"/>
-      </w:r>
-      <w:r>
-        <w:rPr>
-          <w:noProof/>
-        </w:rPr>
-        <w:t>4</w:t>
-      </w:r>
-      <w:r>
-        <w:rPr>
-          <w:noProof/>
-        </w:rPr>
-        <w:fldChar w:fldCharType="end"/>
-      </w:r>
+      <w:fldSimple w:instr=" SEQ Figure \* ARABIC ">
+        <w:r>
+          <w:rPr>
+            <w:noProof/>
+          </w:rPr>
+          <w:t>4</w:t>
+        </w:r>
+      </w:fldSimple>
       <w:bookmarkEnd w:id="65"/>
       <w:r>
         <w:t xml:space="preserve"> - </w:t>
@@ -10623,27 +10736,14 @@
       <w:r>
         <w:t xml:space="preserve">Figure </w:t>
       </w:r>
-      <w:r>
-        <w:fldChar w:fldCharType="begin"/>
-      </w:r>
-      <w:r>
-        <w:instrText xml:space="preserve"> SEQ Figure \* ARABIC </w:instrText>
-      </w:r>
-      <w:r>
-        <w:fldChar w:fldCharType="separate"/>
-      </w:r>
-      <w:r>
-        <w:rPr>
-          <w:noProof/>
-        </w:rPr>
-        <w:t>5</w:t>
-      </w:r>
-      <w:r>
-        <w:rPr>
-          <w:noProof/>
-        </w:rPr>
-        <w:fldChar w:fldCharType="end"/>
-      </w:r>
+      <w:fldSimple w:instr=" SEQ Figure \* ARABIC ">
+        <w:r>
+          <w:rPr>
+            <w:noProof/>
+          </w:rPr>
+          <w:t>5</w:t>
+        </w:r>
+      </w:fldSimple>
       <w:bookmarkEnd w:id="66"/>
       <w:r>
         <w:t xml:space="preserve"> - </w:t>
@@ -10684,7 +10784,7 @@
       <w:bookmarkStart w:id="71" w:name="_Ref121508170"/>
       <w:bookmarkStart w:id="72" w:name="_Toc122341420"/>
       <w:bookmarkStart w:id="73" w:name="_Toc533503271"/>
-      <w:bookmarkStart w:id="74" w:name="_Toc236758052"/>
+      <w:bookmarkStart w:id="74" w:name="_Toc75469668"/>
       <w:r>
         <w:t>Lifestyle, Adherence, and Glossary Tabs</w:t>
       </w:r>
@@ -10874,27 +10974,14 @@
       <w:r>
         <w:t xml:space="preserve">Figure </w:t>
       </w:r>
-      <w:r>
-        <w:fldChar w:fldCharType="begin"/>
-      </w:r>
-      <w:r>
-        <w:instrText xml:space="preserve"> SEQ Figure \* ARABIC </w:instrText>
-      </w:r>
-      <w:r>
-        <w:fldChar w:fldCharType="separate"/>
-      </w:r>
-      <w:r>
-        <w:rPr>
-          <w:noProof/>
-        </w:rPr>
-        <w:t>6</w:t>
-      </w:r>
-      <w:r>
-        <w:rPr>
-          <w:noProof/>
-        </w:rPr>
-        <w:fldChar w:fldCharType="end"/>
-      </w:r>
+      <w:fldSimple w:instr=" SEQ Figure \* ARABIC ">
+        <w:r>
+          <w:rPr>
+            <w:noProof/>
+          </w:rPr>
+          <w:t>6</w:t>
+        </w:r>
+      </w:fldSimple>
       <w:bookmarkEnd w:id="75"/>
       <w:r>
         <w:t xml:space="preserve"> - </w:t>
@@ -10981,27 +11068,14 @@
       <w:r>
         <w:t xml:space="preserve">Figure </w:t>
       </w:r>
-      <w:r>
-        <w:fldChar w:fldCharType="begin"/>
-      </w:r>
-      <w:r>
-        <w:instrText xml:space="preserve"> SEQ Figure \* ARABIC </w:instrText>
-      </w:r>
-      <w:r>
-        <w:fldChar w:fldCharType="separate"/>
-      </w:r>
-      <w:r>
-        <w:rPr>
-          <w:noProof/>
-        </w:rPr>
-        <w:t>7</w:t>
-      </w:r>
-      <w:r>
-        <w:rPr>
-          <w:noProof/>
-        </w:rPr>
-        <w:fldChar w:fldCharType="end"/>
-      </w:r>
+      <w:fldSimple w:instr=" SEQ Figure \* ARABIC ">
+        <w:r>
+          <w:rPr>
+            <w:noProof/>
+          </w:rPr>
+          <w:t>7</w:t>
+        </w:r>
+      </w:fldSimple>
       <w:bookmarkEnd w:id="76"/>
       <w:r>
         <w:t xml:space="preserve"> - </w:t>
@@ -11088,27 +11162,14 @@
       <w:r>
         <w:t xml:space="preserve">Figure </w:t>
       </w:r>
-      <w:r>
-        <w:fldChar w:fldCharType="begin"/>
-      </w:r>
-      <w:r>
-        <w:instrText xml:space="preserve"> SEQ Figure \* ARABIC </w:instrText>
-      </w:r>
-      <w:r>
-        <w:fldChar w:fldCharType="separate"/>
-      </w:r>
-      <w:r>
-        <w:rPr>
-          <w:noProof/>
-        </w:rPr>
-        <w:t>8</w:t>
-      </w:r>
-      <w:r>
-        <w:rPr>
-          <w:noProof/>
-        </w:rPr>
-        <w:fldChar w:fldCharType="end"/>
-      </w:r>
+      <w:fldSimple w:instr=" SEQ Figure \* ARABIC ">
+        <w:r>
+          <w:rPr>
+            <w:noProof/>
+          </w:rPr>
+          <w:t>8</w:t>
+        </w:r>
+      </w:fldSimple>
       <w:bookmarkEnd w:id="77"/>
       <w:r>
         <w:t xml:space="preserve"> - </w:t>
@@ -11149,7 +11210,7 @@
       <w:bookmarkStart w:id="82" w:name="_Ref121508185"/>
       <w:bookmarkStart w:id="83" w:name="_Toc122341421"/>
       <w:bookmarkStart w:id="84" w:name="_Toc533503272"/>
-      <w:bookmarkStart w:id="85" w:name="_Toc236758053"/>
+      <w:bookmarkStart w:id="85" w:name="_Toc75469669"/>
       <w:r>
         <w:t>Supporting Documents</w:t>
       </w:r>
@@ -11352,27 +11413,14 @@
       <w:r>
         <w:t xml:space="preserve">Figure </w:t>
       </w:r>
-      <w:r>
-        <w:fldChar w:fldCharType="begin"/>
-      </w:r>
-      <w:r>
-        <w:instrText xml:space="preserve"> SEQ Figure \* ARABIC </w:instrText>
-      </w:r>
-      <w:r>
-        <w:fldChar w:fldCharType="separate"/>
-      </w:r>
-      <w:r>
-        <w:rPr>
-          <w:noProof/>
-        </w:rPr>
-        <w:t>9</w:t>
-      </w:r>
-      <w:r>
-        <w:rPr>
-          <w:noProof/>
-        </w:rPr>
-        <w:fldChar w:fldCharType="end"/>
-      </w:r>
+      <w:fldSimple w:instr=" SEQ Figure \* ARABIC ">
+        <w:r>
+          <w:rPr>
+            <w:noProof/>
+          </w:rPr>
+          <w:t>9</w:t>
+        </w:r>
+      </w:fldSimple>
       <w:bookmarkEnd w:id="86"/>
       <w:r>
         <w:t xml:space="preserve"> - Short Summary portion of </w:t>
@@ -11442,7 +11490,7 @@
       <w:bookmarkStart w:id="90" w:name="_Toc528491981"/>
       <w:bookmarkStart w:id="91" w:name="_Toc122341422"/>
       <w:bookmarkStart w:id="92" w:name="_Toc533503273"/>
-      <w:bookmarkStart w:id="93" w:name="_Toc236758054"/>
+      <w:bookmarkStart w:id="93" w:name="_Toc75469670"/>
       <w:r>
         <w:t>BP-Prescription Graph</w:t>
       </w:r>
@@ -11577,27 +11625,14 @@
       <w:r>
         <w:t xml:space="preserve">Figure </w:t>
       </w:r>
-      <w:r>
-        <w:fldChar w:fldCharType="begin"/>
-      </w:r>
-      <w:r>
-        <w:instrText xml:space="preserve"> SEQ Figure \* ARABIC </w:instrText>
-      </w:r>
-      <w:r>
-        <w:fldChar w:fldCharType="separate"/>
-      </w:r>
-      <w:r>
-        <w:rPr>
-          <w:noProof/>
-        </w:rPr>
-        <w:t>10</w:t>
-      </w:r>
-      <w:r>
-        <w:rPr>
-          <w:noProof/>
-        </w:rPr>
-        <w:fldChar w:fldCharType="end"/>
-      </w:r>
+      <w:fldSimple w:instr=" SEQ Figure \* ARABIC ">
+        <w:r>
+          <w:rPr>
+            <w:noProof/>
+          </w:rPr>
+          <w:t>10</w:t>
+        </w:r>
+      </w:fldSimple>
       <w:bookmarkEnd w:id="94"/>
       <w:r>
         <w:t xml:space="preserve"> - </w:t>
@@ -11638,7 +11673,7 @@
       <w:bookmarkStart w:id="99" w:name="_Ref528925465"/>
       <w:bookmarkStart w:id="100" w:name="_Toc122341423"/>
       <w:bookmarkStart w:id="101" w:name="_Toc533503274"/>
-      <w:bookmarkStart w:id="102" w:name="_Toc236758055"/>
+      <w:bookmarkStart w:id="102" w:name="_Toc75469671"/>
       <w:r>
         <w:t>Patient Summary</w:t>
       </w:r>
@@ -11678,13 +11713,7 @@
         <w:rPr>
           <w:noProof/>
         </w:rPr>
-        <w:t>1</w:t>
-      </w:r>
-      <w:r>
-        <w:rPr>
-          <w:noProof/>
-        </w:rPr>
-        <w:t>2</w:t>
+        <w:t>12</w:t>
       </w:r>
       <w:r>
         <w:fldChar w:fldCharType="end"/>
@@ -11824,27 +11853,14 @@
       <w:r>
         <w:t xml:space="preserve">Figure </w:t>
       </w:r>
-      <w:r>
-        <w:fldChar w:fldCharType="begin"/>
-      </w:r>
-      <w:r>
-        <w:instrText xml:space="preserve"> SEQ Figure \* ARABIC </w:instrText>
-      </w:r>
-      <w:r>
-        <w:fldChar w:fldCharType="separate"/>
-      </w:r>
-      <w:r>
-        <w:rPr>
-          <w:noProof/>
-        </w:rPr>
-        <w:t>12</w:t>
-      </w:r>
-      <w:r>
-        <w:rPr>
-          <w:noProof/>
-        </w:rPr>
-        <w:fldChar w:fldCharType="end"/>
-      </w:r>
+      <w:fldSimple w:instr=" SEQ Figure \* ARABIC ">
+        <w:r>
+          <w:rPr>
+            <w:noProof/>
+          </w:rPr>
+          <w:t>12</w:t>
+        </w:r>
+      </w:fldSimple>
       <w:bookmarkEnd w:id="103"/>
       <w:r>
         <w:t xml:space="preserve"> - The Patient Summary window. The window pops up on top of the </w:t>
@@ -11868,19 +11884,19 @@
       <w:pPr>
         <w:pStyle w:val="Athena3"/>
       </w:pPr>
+      <w:bookmarkStart w:id="104" w:name="_Toc75469672"/>
       <w:r>
         <w:t>II.1.7 Updated Graphical User Interface</w:t>
       </w:r>
+      <w:bookmarkEnd w:id="104"/>
     </w:p>
     <w:p>
       <w:r>
         <w:t xml:space="preserve">Circa 2008, the ATHENA project commissioned a user-interface (Figure 12a) to give it a more modern look. The details of the BP/drug graph </w:t>
       </w:r>
-      <w:proofErr w:type="gramStart"/>
-      <w:r>
-        <w:t>is</w:t>
-      </w:r>
-      <w:proofErr w:type="gramEnd"/>
+      <w:r>
+        <w:t>are</w:t>
+      </w:r>
       <w:r>
         <w:t xml:space="preserve"> shown in Figure 12b.</w:t>
       </w:r>
@@ -11888,6 +11904,9 @@
     <w:p/>
     <w:p>
       <w:r>
+        <w:rPr>
+          <w:noProof/>
+        </w:rPr>
         <w:lastRenderedPageBreak/>
         <w:drawing>
           <wp:inline distT="0" distB="0" distL="0" distR="0" wp14:anchorId="66E62964" wp14:editId="500198B6">
@@ -11937,6 +11956,9 @@
     <w:p/>
     <w:p>
       <w:r>
+        <w:rPr>
+          <w:noProof/>
+        </w:rPr>
         <w:lastRenderedPageBreak/>
         <w:drawing>
           <wp:inline distT="0" distB="0" distL="0" distR="0" wp14:anchorId="4C31E05E" wp14:editId="3079595B">
@@ -11992,21 +12014,21 @@
           <w:numId w:val="14"/>
         </w:numPr>
       </w:pPr>
-      <w:bookmarkStart w:id="104" w:name="_Toc528491983"/>
-      <w:bookmarkStart w:id="105" w:name="_Ref528922784"/>
-      <w:bookmarkStart w:id="106" w:name="_Toc122341424"/>
-      <w:bookmarkStart w:id="107" w:name="_Ref533341864"/>
-      <w:bookmarkStart w:id="108" w:name="_Toc533503275"/>
-      <w:bookmarkStart w:id="109" w:name="_Toc236758056"/>
+      <w:bookmarkStart w:id="105" w:name="_Toc528491983"/>
+      <w:bookmarkStart w:id="106" w:name="_Ref528922784"/>
+      <w:bookmarkStart w:id="107" w:name="_Toc122341424"/>
+      <w:bookmarkStart w:id="108" w:name="_Ref533341864"/>
+      <w:bookmarkStart w:id="109" w:name="_Toc533503275"/>
+      <w:bookmarkStart w:id="110" w:name="_Toc75469673"/>
       <w:r>
         <w:t>System Architecture</w:t>
       </w:r>
-      <w:bookmarkEnd w:id="104"/>
       <w:bookmarkEnd w:id="105"/>
       <w:bookmarkEnd w:id="106"/>
       <w:bookmarkEnd w:id="107"/>
       <w:bookmarkEnd w:id="108"/>
       <w:bookmarkEnd w:id="109"/>
+      <w:bookmarkEnd w:id="110"/>
     </w:p>
     <w:p/>
     <w:p>
@@ -12085,21 +12107,20 @@
           <w:numId w:val="14"/>
         </w:numPr>
       </w:pPr>
-      <w:bookmarkStart w:id="110" w:name="_Toc115606485"/>
-      <w:bookmarkStart w:id="111" w:name="_Toc528392932"/>
-      <w:bookmarkStart w:id="112" w:name="_Toc528393188"/>
-      <w:bookmarkStart w:id="113" w:name="_Toc528491984"/>
-      <w:bookmarkStart w:id="114" w:name="_Ref530565978"/>
-      <w:bookmarkStart w:id="115" w:name="_Ref530566023"/>
-      <w:bookmarkStart w:id="116" w:name="_Ref121459684"/>
-      <w:bookmarkStart w:id="117" w:name="_Ref121500079"/>
-      <w:bookmarkStart w:id="118" w:name="_Toc122341425"/>
-      <w:bookmarkStart w:id="119" w:name="_Toc533503276"/>
-      <w:bookmarkStart w:id="120" w:name="_Toc236758057"/>
+      <w:bookmarkStart w:id="111" w:name="_Toc115606485"/>
+      <w:bookmarkStart w:id="112" w:name="_Toc528392932"/>
+      <w:bookmarkStart w:id="113" w:name="_Toc528393188"/>
+      <w:bookmarkStart w:id="114" w:name="_Toc528491984"/>
+      <w:bookmarkStart w:id="115" w:name="_Ref530565978"/>
+      <w:bookmarkStart w:id="116" w:name="_Ref530566023"/>
+      <w:bookmarkStart w:id="117" w:name="_Ref121459684"/>
+      <w:bookmarkStart w:id="118" w:name="_Ref121500079"/>
+      <w:bookmarkStart w:id="119" w:name="_Toc122341425"/>
+      <w:bookmarkStart w:id="120" w:name="_Toc533503276"/>
+      <w:bookmarkStart w:id="121" w:name="_Toc75469674"/>
       <w:r>
         <w:t>EON System Architecture</w:t>
       </w:r>
-      <w:bookmarkEnd w:id="110"/>
       <w:bookmarkEnd w:id="111"/>
       <w:bookmarkEnd w:id="112"/>
       <w:bookmarkEnd w:id="113"/>
@@ -12110,6 +12131,7 @@
       <w:bookmarkEnd w:id="118"/>
       <w:bookmarkEnd w:id="119"/>
       <w:bookmarkEnd w:id="120"/>
+      <w:bookmarkEnd w:id="121"/>
     </w:p>
     <w:p>
       <w:pPr>
@@ -12199,54 +12221,28 @@
         </w:rPr>
         <w:t xml:space="preserve">, an EON application may contain several classes of components (further described in Subsections </w:t>
       </w:r>
-      <w:r>
-        <w:fldChar w:fldCharType="begin"/>
-      </w:r>
-      <w:r>
-        <w:instrText xml:space="preserve"> REF _Ref123664982 \r  \* MERGEFORMAT </w:instrText>
-      </w:r>
-      <w:r>
-        <w:fldChar w:fldCharType="separate"/>
-      </w:r>
+      <w:fldSimple w:instr=" REF _Ref123664982 \r  \* MERGEFORMAT ">
+        <w:r>
+          <w:rPr>
+            <w:lang w:eastAsia="zh-CN"/>
+          </w:rPr>
+          <w:t>II.2.1.1</w:t>
+        </w:r>
+      </w:fldSimple>
       <w:r>
         <w:rPr>
           <w:lang w:eastAsia="zh-CN"/>
         </w:rPr>
-        <w:t>II.2.1.1</w:t>
-      </w:r>
-      <w:r>
-        <w:rPr>
-          <w:lang w:eastAsia="zh-CN"/>
-        </w:rPr>
-        <w:fldChar w:fldCharType="end"/>
-      </w:r>
-      <w:r>
-        <w:rPr>
-          <w:lang w:eastAsia="zh-CN"/>
-        </w:rPr>
         <w:t xml:space="preserve"> to </w:t>
       </w:r>
-      <w:r>
-        <w:fldChar w:fldCharType="begin"/>
-      </w:r>
-      <w:r>
-        <w:instrText xml:space="preserve"> REF _Ref123665012 \r  \* MERGEFORMAT </w:instrText>
-      </w:r>
-      <w:r>
-        <w:fldChar w:fldCharType="separate"/>
-      </w:r>
-      <w:r>
-        <w:rPr>
-          <w:lang w:eastAsia="zh-CN"/>
-        </w:rPr>
-        <w:t>II.2.1.3</w:t>
-      </w:r>
-      <w:r>
-        <w:rPr>
-          <w:lang w:eastAsia="zh-CN"/>
-        </w:rPr>
-        <w:fldChar w:fldCharType="end"/>
-      </w:r>
+      <w:fldSimple w:instr=" REF _Ref123665012 \r  \* MERGEFORMAT ">
+        <w:r>
+          <w:rPr>
+            <w:lang w:eastAsia="zh-CN"/>
+          </w:rPr>
+          <w:t>II.2.1.3</w:t>
+        </w:r>
+      </w:fldSimple>
       <w:r>
         <w:rPr>
           <w:lang w:eastAsia="zh-CN"/>
@@ -12338,14 +12334,14 @@
         </w:rPr>
         <w:t xml:space="preserve">provides a Java Application Programming Interface (API) that client programs can call to access the services provided by the EON </w:t>
       </w:r>
-      <w:bookmarkStart w:id="121" w:name="OLE_LINK5"/>
+      <w:bookmarkStart w:id="122" w:name="OLE_LINK5"/>
       <w:r>
         <w:rPr>
           <w:lang w:eastAsia="zh-CN"/>
         </w:rPr>
         <w:t>Guideline Interpreter</w:t>
       </w:r>
-      <w:bookmarkEnd w:id="121"/>
+      <w:bookmarkEnd w:id="122"/>
       <w:r>
         <w:rPr>
           <w:lang w:eastAsia="zh-CN"/>
@@ -12406,13 +12402,13 @@
       <w:pPr>
         <w:pStyle w:val="Athena4"/>
       </w:pPr>
-      <w:bookmarkStart w:id="122" w:name="_Toc528491985"/>
-      <w:bookmarkStart w:id="123" w:name="_Ref123664982"/>
+      <w:bookmarkStart w:id="123" w:name="_Toc528491985"/>
+      <w:bookmarkStart w:id="124" w:name="_Ref123664982"/>
       <w:r>
         <w:t xml:space="preserve">EON </w:t>
       </w:r>
-      <w:bookmarkEnd w:id="122"/>
       <w:bookmarkEnd w:id="123"/>
+      <w:bookmarkEnd w:id="124"/>
       <w:r>
         <w:t>Guideline Interpreter</w:t>
       </w:r>
@@ -12582,32 +12578,19 @@
       <w:pPr>
         <w:pStyle w:val="Caption"/>
       </w:pPr>
-      <w:bookmarkStart w:id="124" w:name="_Ref528924579"/>
+      <w:bookmarkStart w:id="125" w:name="_Ref528924579"/>
       <w:r>
         <w:t xml:space="preserve">Figure </w:t>
       </w:r>
-      <w:r>
-        <w:fldChar w:fldCharType="begin"/>
-      </w:r>
-      <w:r>
-        <w:instrText xml:space="preserve"> SEQ Figure \* ARABIC </w:instrText>
-      </w:r>
-      <w:r>
-        <w:fldChar w:fldCharType="separate"/>
-      </w:r>
-      <w:r>
-        <w:rPr>
-          <w:noProof/>
-        </w:rPr>
-        <w:t>13</w:t>
-      </w:r>
-      <w:r>
-        <w:rPr>
-          <w:noProof/>
-        </w:rPr>
-        <w:fldChar w:fldCharType="end"/>
-      </w:r>
-      <w:bookmarkEnd w:id="124"/>
+      <w:fldSimple w:instr=" SEQ Figure \* ARABIC ">
+        <w:r>
+          <w:rPr>
+            <w:noProof/>
+          </w:rPr>
+          <w:t>13</w:t>
+        </w:r>
+      </w:fldSimple>
+      <w:bookmarkEnd w:id="125"/>
       <w:r>
         <w:t xml:space="preserve"> - Architecture of EON guideline applications</w:t>
       </w:r>
@@ -12616,13 +12599,13 @@
       <w:pPr>
         <w:pStyle w:val="Athena4"/>
       </w:pPr>
-      <w:bookmarkStart w:id="125" w:name="_Toc528491987"/>
-      <w:bookmarkStart w:id="126" w:name="_Ref123665012"/>
+      <w:bookmarkStart w:id="126" w:name="_Toc528491987"/>
+      <w:bookmarkStart w:id="127" w:name="_Ref123665012"/>
       <w:r>
         <w:t>EON Knowledge Base</w:t>
       </w:r>
-      <w:bookmarkEnd w:id="125"/>
       <w:bookmarkEnd w:id="126"/>
+      <w:bookmarkEnd w:id="127"/>
     </w:p>
     <w:p/>
     <w:p>
@@ -12864,35 +12847,19 @@
       <w:pPr>
         <w:pStyle w:val="Caption"/>
       </w:pPr>
-      <w:bookmarkStart w:id="127" w:name="_Ref528924748"/>
+      <w:bookmarkStart w:id="128" w:name="_Ref528924748"/>
       <w:r>
         <w:t xml:space="preserve">Figure </w:t>
       </w:r>
-      <w:r>
-        <w:fldChar w:fldCharType="begin"/>
-      </w:r>
-      <w:r>
-        <w:instrText xml:space="preserve"> SEQ Figure \* ARABIC</w:instrText>
-      </w:r>
-      <w:r>
-        <w:instrText xml:space="preserve"> </w:instrText>
-      </w:r>
-      <w:r>
-        <w:fldChar w:fldCharType="separate"/>
-      </w:r>
-      <w:r>
-        <w:rPr>
-          <w:noProof/>
-        </w:rPr>
-        <w:t>14</w:t>
-      </w:r>
-      <w:r>
-        <w:rPr>
-          <w:noProof/>
-        </w:rPr>
-        <w:fldChar w:fldCharType="end"/>
-      </w:r>
-      <w:bookmarkEnd w:id="127"/>
+      <w:fldSimple w:instr=" SEQ Figure \* ARABIC ">
+        <w:r>
+          <w:rPr>
+            <w:noProof/>
+          </w:rPr>
+          <w:t>14</w:t>
+        </w:r>
+      </w:fldSimple>
+      <w:bookmarkEnd w:id="128"/>
       <w:r>
         <w:t xml:space="preserve"> - The EON Guideline Model in the Protégé editor. The left panel shows part of the hierarchy of classes in the model. The </w:t>
       </w:r>
@@ -12929,23 +12896,23 @@
           <w:numId w:val="14"/>
         </w:numPr>
       </w:pPr>
-      <w:bookmarkStart w:id="128" w:name="_Toc115606486"/>
-      <w:bookmarkStart w:id="129" w:name="_Toc528392933"/>
-      <w:bookmarkStart w:id="130" w:name="_Toc528393189"/>
-      <w:bookmarkStart w:id="131" w:name="_Toc528491988"/>
-      <w:bookmarkStart w:id="132" w:name="_Toc122341426"/>
-      <w:bookmarkStart w:id="133" w:name="_Toc533503277"/>
-      <w:bookmarkStart w:id="134" w:name="_Toc236758058"/>
+      <w:bookmarkStart w:id="129" w:name="_Toc115606486"/>
+      <w:bookmarkStart w:id="130" w:name="_Toc528392933"/>
+      <w:bookmarkStart w:id="131" w:name="_Toc528393189"/>
+      <w:bookmarkStart w:id="132" w:name="_Toc528491988"/>
+      <w:bookmarkStart w:id="133" w:name="_Toc122341426"/>
+      <w:bookmarkStart w:id="134" w:name="_Toc533503277"/>
+      <w:bookmarkStart w:id="135" w:name="_Toc75469675"/>
       <w:r>
         <w:t>ATHENA-CDS System Architecture</w:t>
       </w:r>
-      <w:bookmarkEnd w:id="128"/>
       <w:bookmarkEnd w:id="129"/>
       <w:bookmarkEnd w:id="130"/>
       <w:bookmarkEnd w:id="131"/>
       <w:bookmarkEnd w:id="132"/>
       <w:bookmarkEnd w:id="133"/>
       <w:bookmarkEnd w:id="134"/>
+      <w:bookmarkEnd w:id="135"/>
     </w:p>
     <w:p>
       <w:pPr>
@@ -12966,14 +12933,14 @@
         </w:rPr>
         <w:t xml:space="preserve">ATHENA-CDS can be integrated into a clinical environment in a variety of ways. In general, it needs (1) a way to invoke the decision-support service, (2) a client program that interacts with the EON Guideline Interpreter and presents the CDS recommendations to the end user, and (3) a way of extracting data from the EHR and converting them into a form usable by the </w:t>
       </w:r>
-      <w:bookmarkStart w:id="135" w:name="OLE_LINK7"/>
+      <w:bookmarkStart w:id="136" w:name="OLE_LINK7"/>
       <w:r>
         <w:rPr>
           <w:lang w:eastAsia="zh-CN"/>
         </w:rPr>
         <w:t>EON Guideline Interpreter</w:t>
       </w:r>
-      <w:bookmarkEnd w:id="135"/>
+      <w:bookmarkEnd w:id="136"/>
       <w:r>
         <w:rPr>
           <w:lang w:eastAsia="zh-CN"/>
@@ -13344,7 +13311,7 @@
           <w:lang w:eastAsia="zh-CN"/>
         </w:rPr>
       </w:pPr>
-      <w:commentRangeStart w:id="136"/>
+      <w:commentRangeStart w:id="137"/>
       <w:r>
         <w:rPr>
           <w:noProof/>
@@ -13395,46 +13362,33 @@
           </wp:inline>
         </w:drawing>
       </w:r>
-      <w:commentRangeEnd w:id="136"/>
+      <w:commentRangeEnd w:id="137"/>
       <w:r>
         <w:rPr>
           <w:rStyle w:val="CommentReference"/>
           <w:rFonts w:ascii="Times New Roman" w:eastAsia="SimSun" w:hAnsi="Times New Roman" w:cs="Times New Roman"/>
           <w:lang w:eastAsia="zh-CN"/>
         </w:rPr>
-        <w:commentReference w:id="136"/>
+        <w:commentReference w:id="137"/>
       </w:r>
     </w:p>
     <w:p>
       <w:pPr>
         <w:pStyle w:val="Caption"/>
       </w:pPr>
-      <w:bookmarkStart w:id="137" w:name="_Ref528924949"/>
+      <w:bookmarkStart w:id="138" w:name="_Ref528924949"/>
       <w:r>
         <w:t xml:space="preserve">Figure </w:t>
       </w:r>
-      <w:r>
-        <w:fldChar w:fldCharType="begin"/>
-      </w:r>
-      <w:r>
-        <w:instrText xml:space="preserve"> SEQ Figure \* ARABIC </w:instrText>
-      </w:r>
-      <w:r>
-        <w:fldChar w:fldCharType="separate"/>
-      </w:r>
-      <w:r>
-        <w:rPr>
-          <w:noProof/>
-        </w:rPr>
-        <w:t>15</w:t>
-      </w:r>
-      <w:r>
-        <w:rPr>
-          <w:noProof/>
-        </w:rPr>
-        <w:fldChar w:fldCharType="end"/>
-      </w:r>
-      <w:bookmarkEnd w:id="137"/>
+      <w:fldSimple w:instr=" SEQ Figure \* ARABIC ">
+        <w:r>
+          <w:rPr>
+            <w:noProof/>
+          </w:rPr>
+          <w:t>15</w:t>
+        </w:r>
+      </w:fldSimple>
+      <w:bookmarkEnd w:id="138"/>
       <w:r>
         <w:t xml:space="preserve"> - ATHENA-CDS system architecture. The current implementation of </w:t>
       </w:r>
@@ -13454,11 +13408,11 @@
       <w:pPr>
         <w:pStyle w:val="Athena4"/>
       </w:pPr>
-      <w:bookmarkStart w:id="138" w:name="_Toc528491990"/>
+      <w:bookmarkStart w:id="139" w:name="_Toc528491990"/>
       <w:r>
         <w:t>ATHENA-CDS Knowledge Base</w:t>
       </w:r>
-      <w:bookmarkEnd w:id="138"/>
+      <w:bookmarkEnd w:id="139"/>
     </w:p>
     <w:p>
       <w:pPr>
@@ -13772,7 +13726,7 @@
           <w:lang w:eastAsia="zh-CN"/>
         </w:rPr>
       </w:pPr>
-      <w:commentRangeStart w:id="139"/>
+      <w:commentRangeStart w:id="140"/>
       <w:r>
         <w:rPr>
           <w:lang w:eastAsia="zh-CN"/>
@@ -13867,14 +13821,14 @@
         </w:rPr>
         <w:t>.</w:t>
       </w:r>
-      <w:commentRangeEnd w:id="139"/>
+      <w:commentRangeEnd w:id="140"/>
       <w:r>
         <w:rPr>
           <w:rStyle w:val="CommentReference"/>
           <w:rFonts w:ascii="Times New Roman" w:eastAsia="SimSun" w:hAnsi="Times New Roman" w:cs="Times New Roman"/>
           <w:lang w:eastAsia="zh-CN"/>
         </w:rPr>
-        <w:commentReference w:id="139"/>
+        <w:commentReference w:id="140"/>
       </w:r>
     </w:p>
     <w:p>
@@ -13888,28 +13842,28 @@
       <w:pPr>
         <w:pStyle w:val="Athena4"/>
       </w:pPr>
-      <w:bookmarkStart w:id="140" w:name="_Toc528491991"/>
-      <w:bookmarkStart w:id="141" w:name="_Ref530069527"/>
-      <w:bookmarkStart w:id="142" w:name="_Ref121502470"/>
-      <w:bookmarkStart w:id="143" w:name="_Ref122097353"/>
-      <w:bookmarkStart w:id="144" w:name="_Ref123641688"/>
-      <w:commentRangeStart w:id="145"/>
+      <w:bookmarkStart w:id="141" w:name="_Toc528491991"/>
+      <w:bookmarkStart w:id="142" w:name="_Ref530069527"/>
+      <w:bookmarkStart w:id="143" w:name="_Ref121502470"/>
+      <w:bookmarkStart w:id="144" w:name="_Ref122097353"/>
+      <w:bookmarkStart w:id="145" w:name="_Ref123641688"/>
+      <w:commentRangeStart w:id="146"/>
       <w:r>
         <w:t>Data Extractor, Converter, and Precomputation of Advisories</w:t>
       </w:r>
-      <w:bookmarkEnd w:id="140"/>
       <w:bookmarkEnd w:id="141"/>
       <w:bookmarkEnd w:id="142"/>
       <w:bookmarkEnd w:id="143"/>
       <w:bookmarkEnd w:id="144"/>
-      <w:commentRangeEnd w:id="145"/>
+      <w:bookmarkEnd w:id="145"/>
+      <w:commentRangeEnd w:id="146"/>
       <w:r>
         <w:rPr>
           <w:rStyle w:val="CommentReference"/>
           <w:b w:val="0"/>
           <w:bCs w:val="0"/>
         </w:rPr>
-        <w:commentReference w:id="145"/>
+        <w:commentReference w:id="146"/>
       </w:r>
     </w:p>
     <w:p/>
@@ -14013,32 +13967,19 @@
       <w:pPr>
         <w:pStyle w:val="Caption"/>
       </w:pPr>
-      <w:bookmarkStart w:id="146" w:name="_Ref528925184"/>
+      <w:bookmarkStart w:id="147" w:name="_Ref528925184"/>
       <w:r>
         <w:t xml:space="preserve">Figure </w:t>
       </w:r>
-      <w:r>
-        <w:fldChar w:fldCharType="begin"/>
-      </w:r>
-      <w:r>
-        <w:instrText xml:space="preserve"> SEQ Figure \* ARABIC </w:instrText>
-      </w:r>
-      <w:r>
-        <w:fldChar w:fldCharType="separate"/>
-      </w:r>
-      <w:r>
-        <w:rPr>
-          <w:noProof/>
-        </w:rPr>
-        <w:t>16</w:t>
-      </w:r>
-      <w:r>
-        <w:rPr>
-          <w:noProof/>
-        </w:rPr>
-        <w:fldChar w:fldCharType="end"/>
-      </w:r>
-      <w:bookmarkEnd w:id="146"/>
+      <w:fldSimple w:instr=" SEQ Figure \* ARABIC ">
+        <w:r>
+          <w:rPr>
+            <w:noProof/>
+          </w:rPr>
+          <w:t>16</w:t>
+        </w:r>
+      </w:fldSimple>
+      <w:bookmarkEnd w:id="147"/>
       <w:r>
         <w:t xml:space="preserve"> - Nightly extraction and conversion of data, and precomputation of ATHENA-</w:t>
       </w:r>
@@ -14470,11 +14411,11 @@
       <w:pPr>
         <w:pStyle w:val="Athena4"/>
       </w:pPr>
-      <w:bookmarkStart w:id="147" w:name="_Toc528491992"/>
+      <w:bookmarkStart w:id="148" w:name="_Toc528491992"/>
       <w:r>
         <w:t>Event Monitor</w:t>
       </w:r>
-      <w:bookmarkEnd w:id="147"/>
+      <w:bookmarkEnd w:id="148"/>
     </w:p>
     <w:p>
       <w:pPr>
@@ -14540,9 +14481,9 @@
           <w:highlight w:val="yellow"/>
         </w:rPr>
       </w:pPr>
-      <w:bookmarkStart w:id="148" w:name="_Toc528491993"/>
-      <w:bookmarkStart w:id="149" w:name="_Ref529602836"/>
-      <w:bookmarkStart w:id="150" w:name="_Ref530841473"/>
+      <w:bookmarkStart w:id="149" w:name="_Toc528491993"/>
+      <w:bookmarkStart w:id="150" w:name="_Ref529602836"/>
+      <w:bookmarkStart w:id="151" w:name="_Ref530841473"/>
       <w:r>
         <w:rPr>
           <w:highlight w:val="yellow"/>
@@ -14561,9 +14502,9 @@
         </w:rPr>
         <w:t xml:space="preserve"> Client</w:t>
       </w:r>
-      <w:bookmarkEnd w:id="148"/>
       <w:bookmarkEnd w:id="149"/>
       <w:bookmarkEnd w:id="150"/>
+      <w:bookmarkEnd w:id="151"/>
     </w:p>
     <w:p>
       <w:pPr>
@@ -14667,10 +14608,12 @@
       <w:pPr>
         <w:pStyle w:val="Athena1"/>
       </w:pPr>
+      <w:bookmarkStart w:id="152" w:name="_Toc75469676"/>
       <w:r>
         <w:lastRenderedPageBreak/>
         <w:t>For Further Reading</w:t>
       </w:r>
+      <w:bookmarkEnd w:id="152"/>
     </w:p>
     <w:p>
       <w:r>
@@ -14682,9 +14625,11 @@
       <w:pPr>
         <w:pStyle w:val="Athena1"/>
       </w:pPr>
+      <w:bookmarkStart w:id="153" w:name="_Toc75469677"/>
       <w:r>
         <w:t>References</w:t>
       </w:r>
+      <w:bookmarkEnd w:id="153"/>
     </w:p>
     <w:sectPr>
       <w:footerReference w:type="default" r:id="rId30"/>
@@ -14701,7 +14646,7 @@
 
 <file path=word/comments.xml><?xml version="1.0" encoding="utf-8"?>
 <w:comments xmlns:wpc="http://schemas.microsoft.com/office/word/2010/wordprocessingCanvas" xmlns:cx="http://schemas.microsoft.com/office/drawing/2014/chartex" xmlns:cx1="http://schemas.microsoft.com/office/drawing/2015/9/8/chartex" xmlns:cx2="http://schemas.microsoft.com/office/drawing/2015/10/21/chartex" xmlns:cx3="http://schemas.microsoft.com/office/drawing/2016/5/9/chartex" xmlns:cx4="http://schemas.microsoft.com/office/drawing/2016/5/10/chartex" xmlns:cx5="http://schemas.microsoft.com/office/drawing/2016/5/11/chartex" xmlns:cx6="http://schemas.microsoft.com/office/drawing/2016/5/12/chartex" xmlns:cx7="http://schemas.microsoft.com/office/drawing/2016/5/13/chartex" xmlns:cx8="http://schemas.microsoft.com/office/drawing/2016/5/14/chartex" xmlns:mc="http://schemas.openxmlformats.org/markup-compatibility/2006" xmlns:aink="http://schemas.microsoft.com/office/drawing/2016/ink" xmlns:am3d="http://schemas.microsoft.com/office/drawing/2017/model3d" xmlns:o="urn:schemas-microsoft-com:office:office" xmlns:r="http://schemas.openxmlformats.org/officeDocument/2006/relationships" xmlns:m="http://schemas.openxmlformats.org/officeDocument/2006/math" xmlns:v="urn:schemas-microsoft-com:vml" xmlns:wp14="http://schemas.microsoft.com/office/word/2010/wordprocessingDrawing" xmlns:wp="http://schemas.openxmlformats.org/drawingml/2006/wordprocessingDrawing" xmlns:w10="urn:schemas-microsoft-com:office:word" xmlns:w="http://schemas.openxmlformats.org/wordprocessingml/2006/main" xmlns:w14="http://schemas.microsoft.com/office/word/2010/wordml" xmlns:w15="http://schemas.microsoft.com/office/word/2012/wordml" xmlns:w16cex="http://schemas.microsoft.com/office/word/2018/wordml/cex" xmlns:w16cid="http://schemas.microsoft.com/office/word/2016/wordml/cid" xmlns:w16="http://schemas.microsoft.com/office/word/2018/wordml" xmlns:w16se="http://schemas.microsoft.com/office/word/2015/wordml/symex" xmlns:wpg="http://schemas.microsoft.com/office/word/2010/wordprocessingGroup" xmlns:wpi="http://schemas.microsoft.com/office/word/2010/wordprocessingInk" xmlns:wne="http://schemas.microsoft.com/office/word/2006/wordml" xmlns:wps="http://schemas.microsoft.com/office/word/2010/wordprocessingShape" mc:Ignorable="w14 w15 w16se w16cid w16 w16cex wp14">
-  <w:comment w:id="136" w:author="Samson Tu" w:date="2013-09-12T16:56:00Z" w:initials="ST">
+  <w:comment w:id="137" w:author="Samson Tu" w:date="2013-09-12T16:56:00Z" w:initials="ST">
     <w:p>
       <w:pPr>
         <w:pStyle w:val="CommentText"/>
@@ -14717,7 +14662,7 @@
       </w:r>
     </w:p>
   </w:comment>
-  <w:comment w:id="139" w:author="Samson Tu" w:date="2013-09-12T16:58:00Z" w:initials="ST">
+  <w:comment w:id="140" w:author="Samson Tu" w:date="2013-09-12T16:58:00Z" w:initials="ST">
     <w:p>
       <w:pPr>
         <w:pStyle w:val="CommentText"/>
@@ -14733,7 +14678,7 @@
       </w:r>
     </w:p>
   </w:comment>
-  <w:comment w:id="145" w:author="Samson Tu" w:date="2013-09-12T17:10:00Z" w:initials="ST">
+  <w:comment w:id="146" w:author="Samson Tu" w:date="2013-09-12T17:10:00Z" w:initials="ST">
     <w:p>
       <w:pPr>
         <w:pStyle w:val="CommentText"/>
@@ -17397,6 +17342,13 @@
     <w:lsdException w:name="Placeholder Text" w:semiHidden="1"/>
     <w:lsdException w:name="Light Shading"/>
     <w:lsdException w:name="Light List"/>
+    <w:lsdException w:name="Light Grid"/>
+    <w:lsdException w:name="Medium Shading 1"/>
+    <w:lsdException w:name="Medium Shading 2"/>
+    <w:lsdException w:name="Medium List 1"/>
+    <w:lsdException w:name="Medium List 2"/>
+    <w:lsdException w:name="Medium Grid 1"/>
+    <w:lsdException w:name="Medium Grid 2"/>
     <w:lsdException w:name="Medium Grid 3"/>
     <w:lsdException w:name="Dark List"/>
     <w:lsdException w:name="Colorful Shading"/>
@@ -17785,6 +17737,7 @@
   <w:style w:type="character" w:default="1" w:styleId="DefaultParagraphFont">
     <w:name w:val="Default Paragraph Font"/>
     <w:uiPriority w:val="1"/>
+    <w:semiHidden/>
     <w:unhideWhenUsed/>
   </w:style>
   <w:style w:type="table" w:default="1" w:styleId="TableNormal">

</xml_diff>